<commit_message>
add - algorithm idea generation
</commit_message>
<xml_diff>
--- a/algorithms/src/resources/AlgorithmIdeaGeneration.docx
+++ b/algorithms/src/resources/AlgorithmIdeaGeneration.docx
@@ -51,29 +51,10 @@
         </w:numPr>
       </w:pPr>
       <w:r>
-        <w:t>t</w:t>
-      </w:r>
-      <w:r>
-        <w:t xml:space="preserve">hree pointers, outer pointer - O(n) with (left and right </w:t>
-      </w:r>
-      <w:proofErr w:type="spellStart"/>
-      <w:r>
-        <w:t>righ</w:t>
-      </w:r>
-      <w:r>
-        <w:t>t</w:t>
-      </w:r>
-      <w:proofErr w:type="spellEnd"/>
-      <w:r>
-        <w:t xml:space="preserve"> pointer) O(n)- </w:t>
-      </w:r>
-      <w:proofErr w:type="spellStart"/>
-      <w:r>
-        <w:t>e.g</w:t>
-      </w:r>
-      <w:proofErr w:type="spellEnd"/>
-      <w:r>
-        <w:t xml:space="preserve"> three sum</w:t>
+        <w:t>three pointers, outer pointer - O(n) with (left and right righ</w:t>
+      </w:r>
+      <w:r>
+        <w:t>t pointer) O(n)- e.g three sum</w:t>
       </w:r>
     </w:p>
     <w:p>
@@ -214,12 +195,24 @@
       <w:pPr>
         <w:pStyle w:val="ListParagraph"/>
         <w:numPr>
-          <w:ilvl w:val="0"/>
+          <w:ilvl w:val="1"/>
           <w:numId w:val="7"/>
         </w:numPr>
       </w:pPr>
       <w:r>
         <w:t>slow and fast runners</w:t>
+      </w:r>
+    </w:p>
+    <w:p>
+      <w:pPr>
+        <w:pStyle w:val="ListParagraph"/>
+        <w:numPr>
+          <w:ilvl w:val="1"/>
+          <w:numId w:val="7"/>
+        </w:numPr>
+      </w:pPr>
+      <w:r>
+        <w:t>opposite ends</w:t>
       </w:r>
     </w:p>
     <w:p>
@@ -231,7 +224,7 @@
         </w:numPr>
       </w:pPr>
       <w:r>
-        <w:t>opposite ends</w:t>
+        <w:t>two pass - one from right, one from left</w:t>
       </w:r>
     </w:p>
     <w:p>
@@ -243,7 +236,7 @@
         </w:numPr>
       </w:pPr>
       <w:r>
-        <w:t>two pass - one from right, one from left</w:t>
+        <w:t>Shuffling</w:t>
       </w:r>
     </w:p>
     <w:p>
@@ -253,13 +246,12 @@
           <w:ilvl w:val="0"/>
           <w:numId w:val="7"/>
         </w:numPr>
-        <w:rPr>
-          <w:sz w:val="32"/>
-          <w:szCs w:val="32"/>
-        </w:rPr>
-      </w:pPr>
-      <w:r>
-        <w:t>Shuffling</w:t>
+      </w:pPr>
+      <w:r>
+        <w:t xml:space="preserve">QuickSelect </w:t>
+      </w:r>
+      <w:r>
+        <w:t>algorithm</w:t>
       </w:r>
     </w:p>
     <w:p/>
@@ -286,12 +278,24 @@
           <w:numId w:val="8"/>
         </w:numPr>
       </w:pPr>
+      <w:r>
+        <w:t>Binary search</w:t>
+      </w:r>
+    </w:p>
+    <w:p>
+      <w:pPr>
+        <w:pStyle w:val="ListParagraph"/>
+        <w:numPr>
+          <w:ilvl w:val="0"/>
+          <w:numId w:val="8"/>
+        </w:numPr>
+      </w:pPr>
+      <w:r>
+        <w:t>Search in BST</w:t>
+      </w:r>
       <w:bookmarkStart w:id="0" w:name="_GoBack"/>
-      <w:r>
-        <w:t>Binary search</w:t>
-      </w:r>
-    </w:p>
-    <w:bookmarkEnd w:id="0"/>
+      <w:bookmarkEnd w:id="0"/>
+    </w:p>
     <w:p/>
     <w:p/>
     <w:p/>
@@ -623,7 +627,7 @@
   <w:abstractNum w:abstractNumId="3" w15:restartNumberingAfterBreak="0">
     <w:nsid w:val="26A07E52"/>
     <w:multiLevelType w:val="hybridMultilevel"/>
-    <w:tmpl w:val="A244AFEC"/>
+    <w:tmpl w:val="B0009364"/>
     <w:lvl w:ilvl="0" w:tplc="0409000F">
       <w:start w:val="1"/>
       <w:numFmt w:val="decimal"/>
@@ -633,7 +637,7 @@
         <w:ind w:left="720" w:hanging="360"/>
       </w:pPr>
     </w:lvl>
-    <w:lvl w:ilvl="1" w:tplc="04090019" w:tentative="1">
+    <w:lvl w:ilvl="1" w:tplc="04090019">
       <w:start w:val="1"/>
       <w:numFmt w:val="lowerLetter"/>
       <w:lvlText w:val="%2."/>

</xml_diff>

<commit_message>
adding question numbers to the classes - trees
</commit_message>
<xml_diff>
--- a/algorithms/src/resources/AlgorithmIdeaGeneration.docx
+++ b/algorithms/src/resources/AlgorithmIdeaGeneration.docx
@@ -214,6 +214,9 @@
       <w:r>
         <w:t>opposite ends</w:t>
       </w:r>
+      <w:r>
+        <w:t xml:space="preserve"> (container with most water)</w:t>
+      </w:r>
     </w:p>
     <w:p>
       <w:pPr>
@@ -226,6 +229,9 @@
       <w:r>
         <w:t>two pass - one from right, one from left</w:t>
       </w:r>
+      <w:r>
+        <w:t xml:space="preserve"> (trapping rain water)</w:t>
+      </w:r>
     </w:p>
     <w:p>
       <w:pPr>
@@ -253,6 +259,18 @@
       <w:r>
         <w:t>algorithm</w:t>
       </w:r>
+      <w:r>
+        <w:t xml:space="preserve"> (</w:t>
+      </w:r>
+      <w:r>
+        <w:t xml:space="preserve"> k’</w:t>
+      </w:r>
+      <w:r>
+        <w:t>th element from right in non-</w:t>
+      </w:r>
+      <w:r>
+        <w:t>sorted array)</w:t>
+      </w:r>
     </w:p>
     <w:p/>
     <w:p>
@@ -293,12 +311,23 @@
       <w:r>
         <w:t>Search in BST</w:t>
       </w:r>
-      <w:bookmarkStart w:id="0" w:name="_GoBack"/>
-      <w:bookmarkEnd w:id="0"/>
     </w:p>
     <w:p/>
     <w:p/>
     <w:p/>
+    <w:p>
+      <w:r>
+        <w:t>Tree:</w:t>
+      </w:r>
+    </w:p>
+    <w:p/>
+    <w:p>
+      <w:r>
+        <w:t>Level order: use q.size and poll untill size is 0, for calculating elements belonging to that level.</w:t>
+      </w:r>
+      <w:bookmarkStart w:id="0" w:name="_GoBack"/>
+      <w:bookmarkEnd w:id="0"/>
+    </w:p>
     <w:sectPr>
       <w:headerReference w:type="default" r:id="rId7"/>
       <w:pgSz w:w="12240" w:h="15840"/>

</xml_diff>